<commit_message>
Se actualiza el documento de especificación de requisitos 5
</commit_message>
<xml_diff>
--- a/Desarrollo/GoShop/Documentos/GS-DER-05.docx
+++ b/Desarrollo/GoShop/Documentos/GS-DER-05.docx
@@ -3157,12 +3157,12 @@
           <wp:inline distB="114300" distT="114300" distL="114300" distR="114300">
             <wp:extent cx="5162550" cy="2743200"/>
             <wp:effectExtent b="0" l="0" r="0" t="0"/>
-            <wp:docPr id="1" name="image1.png"/>
+            <wp:docPr id="3" name="image3.png"/>
             <a:graphic>
               <a:graphicData uri="http://schemas.openxmlformats.org/drawingml/2006/picture">
                 <pic:pic>
                   <pic:nvPicPr>
-                    <pic:cNvPr id="0" name="image1.png"/>
+                    <pic:cNvPr id="0" name="image3.png"/>
                     <pic:cNvPicPr preferRelativeResize="0"/>
                   </pic:nvPicPr>
                   <pic:blipFill>
@@ -3831,6 +3831,48 @@
         </w:rPr>
         <w:t xml:space="preserve">Agregar productos mediante el apartado de descripción de producto.</w:t>
       </w:r>
+      <w:r>
+        <w:drawing>
+          <wp:anchor allowOverlap="1" behindDoc="0" distB="114300" distT="114300" distL="114300" distR="114300" hidden="0" layoutInCell="1" locked="0" relativeHeight="0" simplePos="0">
+            <wp:simplePos x="0" y="0"/>
+            <wp:positionH relativeFrom="column">
+              <wp:posOffset>657225</wp:posOffset>
+            </wp:positionH>
+            <wp:positionV relativeFrom="paragraph">
+              <wp:posOffset>498314</wp:posOffset>
+            </wp:positionV>
+            <wp:extent cx="5731200" cy="2019300"/>
+            <wp:effectExtent b="0" l="0" r="0" t="0"/>
+            <wp:wrapSquare wrapText="bothSides" distB="114300" distT="114300" distL="114300" distR="114300"/>
+            <wp:docPr id="2" name="image2.png"/>
+            <a:graphic>
+              <a:graphicData uri="http://schemas.openxmlformats.org/drawingml/2006/picture">
+                <pic:pic>
+                  <pic:nvPicPr>
+                    <pic:cNvPr id="0" name="image2.png"/>
+                    <pic:cNvPicPr preferRelativeResize="0"/>
+                  </pic:nvPicPr>
+                  <pic:blipFill>
+                    <a:blip r:embed="rId7"/>
+                    <a:srcRect b="0" l="0" r="0" t="0"/>
+                    <a:stretch>
+                      <a:fillRect/>
+                    </a:stretch>
+                  </pic:blipFill>
+                  <pic:spPr>
+                    <a:xfrm>
+                      <a:off x="0" y="0"/>
+                      <a:ext cx="5731200" cy="2019300"/>
+                    </a:xfrm>
+                    <a:prstGeom prst="rect"/>
+                    <a:ln/>
+                  </pic:spPr>
+                </pic:pic>
+              </a:graphicData>
+            </a:graphic>
+          </wp:anchor>
+        </w:drawing>
+      </w:r>
     </w:p>
     <w:p>
       <w:pPr>
@@ -3894,6 +3936,48 @@
           <w:rtl w:val="0"/>
         </w:rPr>
       </w:r>
+      <w:r>
+        <w:drawing>
+          <wp:anchor allowOverlap="1" behindDoc="0" distB="114300" distT="114300" distL="114300" distR="114300" hidden="0" layoutInCell="1" locked="0" relativeHeight="0" simplePos="0">
+            <wp:simplePos x="0" y="0"/>
+            <wp:positionH relativeFrom="column">
+              <wp:posOffset>657225</wp:posOffset>
+            </wp:positionH>
+            <wp:positionV relativeFrom="paragraph">
+              <wp:posOffset>172957</wp:posOffset>
+            </wp:positionV>
+            <wp:extent cx="5731200" cy="2870200"/>
+            <wp:effectExtent b="0" l="0" r="0" t="0"/>
+            <wp:wrapSquare wrapText="bothSides" distB="114300" distT="114300" distL="114300" distR="114300"/>
+            <wp:docPr id="1" name="image1.png"/>
+            <a:graphic>
+              <a:graphicData uri="http://schemas.openxmlformats.org/drawingml/2006/picture">
+                <pic:pic>
+                  <pic:nvPicPr>
+                    <pic:cNvPr id="0" name="image1.png"/>
+                    <pic:cNvPicPr preferRelativeResize="0"/>
+                  </pic:nvPicPr>
+                  <pic:blipFill>
+                    <a:blip r:embed="rId8"/>
+                    <a:srcRect b="0" l="0" r="0" t="0"/>
+                    <a:stretch>
+                      <a:fillRect/>
+                    </a:stretch>
+                  </pic:blipFill>
+                  <pic:spPr>
+                    <a:xfrm>
+                      <a:off x="0" y="0"/>
+                      <a:ext cx="5731200" cy="2870200"/>
+                    </a:xfrm>
+                    <a:prstGeom prst="rect"/>
+                    <a:ln/>
+                  </pic:spPr>
+                </pic:pic>
+              </a:graphicData>
+            </a:graphic>
+          </wp:anchor>
+        </w:drawing>
+      </w:r>
     </w:p>
     <w:p>
       <w:pPr>
@@ -3963,7 +4047,7 @@
       </w:r>
     </w:p>
     <w:sectPr>
-      <w:headerReference r:id="rId7" w:type="default"/>
+      <w:headerReference r:id="rId9" w:type="default"/>
       <w:pgSz w:h="16834" w:w="11909" w:orient="portrait"/>
       <w:pgMar w:bottom="1440" w:top="1440" w:left="1440" w:right="1440" w:header="720" w:footer="720"/>
       <w:pgNumType w:start="1"/>

</xml_diff>